<commit_message>
Changed tests and added diagrams in docs
</commit_message>
<xml_diff>
--- a/Mmc.Documentation/8th-sem_project-1.docxfinal (1).docx
+++ b/Mmc.Documentation/8th-sem_project-1.docxfinal (1).docx
@@ -2355,6 +2355,12 @@
     </w:p>
     <w:sdt>
       <w:sdtPr>
+        <w:rPr>
+          <w:rFonts w:asciiTheme="minorHAnsi" w:eastAsiaTheme="minorHAnsi" w:hAnsiTheme="minorHAnsi" w:cstheme="minorBidi"/>
+          <w:color w:val="auto"/>
+          <w:sz w:val="22"/>
+          <w:szCs w:val="22"/>
+        </w:rPr>
         <w:id w:val="-911084458"/>
         <w:docPartObj>
           <w:docPartGallery w:val="Table of Contents"/>
@@ -2363,13 +2369,9 @@
       </w:sdtPr>
       <w:sdtEndPr>
         <w:rPr>
-          <w:rFonts w:asciiTheme="minorHAnsi" w:eastAsiaTheme="minorHAnsi" w:hAnsiTheme="minorHAnsi" w:cstheme="minorBidi"/>
           <w:b/>
           <w:bCs/>
           <w:noProof/>
-          <w:color w:val="auto"/>
-          <w:sz w:val="22"/>
-          <w:szCs w:val="22"/>
         </w:rPr>
       </w:sdtEndPr>
       <w:sdtContent>
@@ -9973,43 +9975,23 @@
           <w:color w:val="000000" w:themeColor="text1"/>
           <w:sz w:val="24"/>
         </w:rPr>
-        <w:t xml:space="preserve">An important issue for the development of a project is the selection of   suitable front-end and back-end. When we decided to develop the project we went through an extensive </w:t>
-      </w:r>
-      <w:proofErr w:type="spellStart"/>
+        <w:t>An important issue for the development of a project is the selection of   suitable front-end and back-end. When we decided to develop the project we went through an extensive stu</w:t>
+      </w:r>
       <w:r>
         <w:rPr>
           <w:rFonts w:ascii="Times New Roman" w:eastAsia="Times New Roman" w:hAnsi="Times New Roman" w:cs="Times New Roman"/>
           <w:color w:val="000000" w:themeColor="text1"/>
           <w:sz w:val="24"/>
         </w:rPr>
-        <w:t>stu</w:t>
-      </w:r>
-      <w:proofErr w:type="spellEnd"/>
+        <w:t xml:space="preserve"> </w:t>
+      </w:r>
       <w:r>
         <w:rPr>
           <w:rFonts w:ascii="Times New Roman" w:eastAsia="Times New Roman" w:hAnsi="Times New Roman" w:cs="Times New Roman"/>
           <w:color w:val="000000" w:themeColor="text1"/>
           <w:sz w:val="24"/>
         </w:rPr>
-        <w:t xml:space="preserve"> </w:t>
-      </w:r>
-      <w:proofErr w:type="spellStart"/>
-      <w:r>
-        <w:rPr>
-          <w:rFonts w:ascii="Times New Roman" w:eastAsia="Times New Roman" w:hAnsi="Times New Roman" w:cs="Times New Roman"/>
-          <w:color w:val="000000" w:themeColor="text1"/>
-          <w:sz w:val="24"/>
-        </w:rPr>
-        <w:t>dy</w:t>
-      </w:r>
-      <w:proofErr w:type="spellEnd"/>
-      <w:r>
-        <w:rPr>
-          <w:rFonts w:ascii="Times New Roman" w:eastAsia="Times New Roman" w:hAnsi="Times New Roman" w:cs="Times New Roman"/>
-          <w:color w:val="000000" w:themeColor="text1"/>
-          <w:sz w:val="24"/>
-        </w:rPr>
-        <w:t xml:space="preserve"> to determine the most suitable platform that suits the needs of the organization as well as helps in the development of the project. The aspects of our study included the following factors.</w:t>
+        <w:t>dy to determine the most suitable platform that suits the needs of the organization as well as helps in the development of the project. The aspects of our study included the following factors.</w:t>
       </w:r>
       <w:bookmarkEnd w:id="87"/>
       <w:bookmarkEnd w:id="88"/>
@@ -17345,7 +17327,7 @@
             <v:path o:extrusionok="f" gradientshapeok="t" o:connecttype="rect"/>
             <o:lock v:ext="edit" aspectratio="t"/>
           </v:shapetype>
-          <v:shape id="_x0000_i1045" type="#_x0000_t75" style="width:409.5pt;height:217pt">
+          <v:shape id="_x0000_i1025" type="#_x0000_t75" style="width:409.85pt;height:216.9pt">
             <v:imagedata r:id="rId11" o:title="ER Diagram I"/>
           </v:shape>
         </w:pict>
@@ -17595,7 +17577,7 @@
       </w:pPr>
       <w:r>
         <w:pict>
-          <v:shape id="_x0000_i1046" type="#_x0000_t75" style="width:508pt;height:234pt">
+          <v:shape id="_x0000_i1026" type="#_x0000_t75" style="width:507.7pt;height:234pt">
             <v:imagedata r:id="rId12" o:title="Component"/>
           </v:shape>
         </w:pict>
@@ -18022,9 +18004,9 @@
         </w:rPr>
         <w:drawing>
           <wp:inline distT="0" distB="0" distL="0" distR="0" wp14:anchorId="584A2C68" wp14:editId="309665B4">
-            <wp:extent cx="5493385" cy="4149725"/>
-            <wp:effectExtent l="0" t="0" r="0" b="3175"/>
-            <wp:docPr id="2" name="Picture 2" descr="Class Diagram"/>
+            <wp:extent cx="5691554" cy="4153493"/>
+            <wp:effectExtent l="0" t="0" r="4445" b="0"/>
+            <wp:docPr id="2" name="Picture 2"/>
             <wp:cNvGraphicFramePr>
               <a:graphicFrameLocks xmlns:a="http://schemas.openxmlformats.org/drawingml/2006/main" noChangeAspect="1"/>
             </wp:cNvGraphicFramePr>
@@ -18038,14 +18020,13 @@
                     </pic:cNvPicPr>
                   </pic:nvPicPr>
                   <pic:blipFill>
-                    <a:blip r:embed="rId14">
+                    <a:blip r:embed="rId14" cstate="print">
                       <a:extLst>
                         <a:ext uri="{28A0092B-C50C-407E-A947-70E740481C1C}">
                           <a14:useLocalDpi xmlns:a14="http://schemas.microsoft.com/office/drawing/2010/main" val="0"/>
                         </a:ext>
                       </a:extLst>
                     </a:blip>
-                    <a:srcRect/>
                     <a:stretch>
                       <a:fillRect/>
                     </a:stretch>
@@ -18053,7 +18034,7 @@
                   <pic:spPr bwMode="auto">
                     <a:xfrm>
                       <a:off x="0" y="0"/>
-                      <a:ext cx="5493385" cy="4149725"/>
+                      <a:ext cx="5710840" cy="4167567"/>
                     </a:xfrm>
                     <a:prstGeom prst="rect">
                       <a:avLst/>
@@ -18255,7 +18236,39 @@
           <w:sz w:val="24"/>
           <w:szCs w:val="24"/>
         </w:rPr>
-        <w:t xml:space="preserve">orithm for comparing two classes. We are using eager learner classification algorithm for studying the classes and objects of our project. This algorithm is based on a training dataset before receiving a test dataset. The algorithm is executed while submitting the comment. When someone try to comment down anything. At that time our algorithm checks whether that comment is appropriate or not. </w:t>
+        <w:t xml:space="preserve">orithm for </w:t>
+      </w:r>
+      <w:r>
+        <w:rPr>
+          <w:rFonts w:ascii="Times New Roman" w:hAnsi="Times New Roman" w:cs="Times New Roman"/>
+          <w:sz w:val="24"/>
+          <w:szCs w:val="24"/>
+        </w:rPr>
+        <w:t>predicting</w:t>
+      </w:r>
+      <w:r>
+        <w:rPr>
+          <w:rFonts w:ascii="Times New Roman" w:hAnsi="Times New Roman" w:cs="Times New Roman"/>
+          <w:sz w:val="24"/>
+          <w:szCs w:val="24"/>
+        </w:rPr>
+        <w:t xml:space="preserve"> </w:t>
+      </w:r>
+      <w:r>
+        <w:rPr>
+          <w:rFonts w:ascii="Times New Roman" w:hAnsi="Times New Roman" w:cs="Times New Roman"/>
+          <w:sz w:val="24"/>
+          <w:szCs w:val="24"/>
+        </w:rPr>
+        <w:t>appropriation of comments</w:t>
+      </w:r>
+      <w:r>
+        <w:rPr>
+          <w:rFonts w:ascii="Times New Roman" w:hAnsi="Times New Roman" w:cs="Times New Roman"/>
+          <w:sz w:val="24"/>
+          <w:szCs w:val="24"/>
+        </w:rPr>
+        <w:t xml:space="preserve">. We are using eager learner classification algorithm for studying the classes and objects of our project. This algorithm is based on a training dataset before receiving a test dataset. The algorithm is executed while submitting the comment. When someone try to comment down anything. At that time our algorithm checks whether that comment is appropriate or not. </w:t>
       </w:r>
     </w:p>
     <w:p/>
@@ -18673,6 +18686,42 @@
     </w:p>
     <w:p>
       <w:pPr>
+        <w:spacing w:line="360" w:lineRule="auto"/>
+        <w:jc w:val="both"/>
+        <w:rPr>
+          <w:rFonts w:ascii="Times New Roman" w:hAnsi="Times New Roman" w:cs="Times New Roman"/>
+          <w:sz w:val="24"/>
+          <w:szCs w:val="24"/>
+          <w:lang w:bidi="ne-NP"/>
+        </w:rPr>
+      </w:pPr>
+    </w:p>
+    <w:p>
+      <w:pPr>
+        <w:spacing w:line="360" w:lineRule="auto"/>
+        <w:jc w:val="both"/>
+        <w:rPr>
+          <w:rFonts w:ascii="Times New Roman" w:hAnsi="Times New Roman" w:cs="Times New Roman"/>
+          <w:sz w:val="24"/>
+          <w:szCs w:val="24"/>
+          <w:lang w:bidi="ne-NP"/>
+        </w:rPr>
+      </w:pPr>
+    </w:p>
+    <w:p>
+      <w:pPr>
+        <w:spacing w:line="360" w:lineRule="auto"/>
+        <w:jc w:val="both"/>
+        <w:rPr>
+          <w:rFonts w:ascii="Times New Roman" w:hAnsi="Times New Roman" w:cs="Times New Roman"/>
+          <w:sz w:val="24"/>
+          <w:szCs w:val="24"/>
+          <w:lang w:bidi="ne-NP"/>
+        </w:rPr>
+      </w:pPr>
+    </w:p>
+    <w:p>
+      <w:pPr>
         <w:pStyle w:val="Heading2"/>
         <w:rPr>
           <w:rFonts w:ascii="Times New Roman" w:hAnsi="Times New Roman" w:cs="Times New Roman"/>
@@ -18689,57 +18738,109 @@
           <w:sz w:val="28"/>
           <w:szCs w:val="28"/>
         </w:rPr>
+        <w:lastRenderedPageBreak/>
         <w:t>4.2 Testing</w:t>
       </w:r>
       <w:bookmarkEnd w:id="218"/>
     </w:p>
     <w:p>
       <w:pPr>
-        <w:spacing w:line="360" w:lineRule="auto"/>
-        <w:jc w:val="both"/>
-        <w:rPr>
-          <w:rFonts w:ascii="Times New Roman" w:hAnsi="Times New Roman" w:cs="Times New Roman"/>
-          <w:b/>
-          <w:sz w:val="24"/>
-          <w:szCs w:val="24"/>
-          <w:lang w:bidi="ne-NP"/>
-        </w:rPr>
-      </w:pPr>
-    </w:p>
-    <w:p>
-      <w:pPr>
-        <w:spacing w:line="360" w:lineRule="auto"/>
-        <w:jc w:val="both"/>
-        <w:rPr>
-          <w:rFonts w:ascii="Times New Roman" w:hAnsi="Times New Roman" w:cs="Times New Roman"/>
-          <w:b/>
-          <w:sz w:val="24"/>
-          <w:szCs w:val="24"/>
-          <w:lang w:bidi="ne-NP"/>
-        </w:rPr>
-      </w:pPr>
-    </w:p>
-    <w:p>
-      <w:pPr>
-        <w:rPr>
-          <w:rFonts w:ascii="Times New Roman" w:hAnsi="Times New Roman" w:cs="Times New Roman"/>
-          <w:b/>
-          <w:sz w:val="24"/>
-          <w:szCs w:val="24"/>
-          <w:lang w:bidi="ne-NP"/>
-        </w:rPr>
-      </w:pPr>
-    </w:p>
-    <w:p>
-      <w:pPr>
-        <w:rPr>
-          <w:rFonts w:ascii="Times New Roman" w:hAnsi="Times New Roman" w:cs="Times New Roman"/>
-          <w:b/>
-          <w:sz w:val="24"/>
-          <w:szCs w:val="24"/>
-          <w:lang w:bidi="ne-NP"/>
-        </w:rPr>
-      </w:pPr>
+        <w:rPr>
+          <w:lang w:bidi="ne-NP"/>
+        </w:rPr>
+      </w:pPr>
+    </w:p>
+    <w:p>
+      <w:pPr>
+        <w:rPr>
+          <w:rFonts w:ascii="Times New Roman" w:hAnsi="Times New Roman" w:cs="Times New Roman"/>
+          <w:sz w:val="24"/>
+          <w:szCs w:val="24"/>
+        </w:rPr>
+      </w:pPr>
+      <w:r>
+        <w:rPr>
+          <w:rFonts w:ascii="Times New Roman" w:hAnsi="Times New Roman" w:cs="Times New Roman"/>
+          <w:sz w:val="24"/>
+          <w:szCs w:val="24"/>
+        </w:rPr>
+        <w:t xml:space="preserve">We are using nugget packages: dotnet-test and XUnit for unit testing. </w:t>
+      </w:r>
+      <w:r>
+        <w:rPr>
+          <w:rFonts w:ascii="Times New Roman" w:hAnsi="Times New Roman" w:cs="Times New Roman"/>
+          <w:sz w:val="24"/>
+          <w:szCs w:val="24"/>
+        </w:rPr>
+        <w:t>We conducted tests on independent modules and passed all of the tests.</w:t>
+      </w:r>
+    </w:p>
+    <w:p>
+      <w:pPr>
+        <w:rPr>
+          <w:lang w:bidi="ne-NP"/>
+        </w:rPr>
+      </w:pPr>
+      <w:r>
+        <w:rPr>
+          <w:lang w:bidi="ne-NP"/>
+        </w:rPr>
+        <w:drawing>
+          <wp:inline distT="0" distB="0" distL="0" distR="0" wp14:anchorId="1ADC1DD9" wp14:editId="1EA1A52B">
+            <wp:extent cx="5502910" cy="3064510"/>
+            <wp:effectExtent l="0" t="0" r="2540" b="2540"/>
+            <wp:docPr id="1" name="Picture 1"/>
+            <wp:cNvGraphicFramePr>
+              <a:graphicFrameLocks xmlns:a="http://schemas.openxmlformats.org/drawingml/2006/main" noChangeAspect="1"/>
+            </wp:cNvGraphicFramePr>
+            <a:graphic xmlns:a="http://schemas.openxmlformats.org/drawingml/2006/main">
+              <a:graphicData uri="http://schemas.openxmlformats.org/drawingml/2006/picture">
+                <pic:pic xmlns:pic="http://schemas.openxmlformats.org/drawingml/2006/picture">
+                  <pic:nvPicPr>
+                    <pic:cNvPr id="1" name=""/>
+                    <pic:cNvPicPr/>
+                  </pic:nvPicPr>
+                  <pic:blipFill>
+                    <a:blip r:embed="rId15"/>
+                    <a:stretch>
+                      <a:fillRect/>
+                    </a:stretch>
+                  </pic:blipFill>
+                  <pic:spPr>
+                    <a:xfrm>
+                      <a:off x="0" y="0"/>
+                      <a:ext cx="5502910" cy="3064510"/>
+                    </a:xfrm>
+                    <a:prstGeom prst="rect">
+                      <a:avLst/>
+                    </a:prstGeom>
+                  </pic:spPr>
+                </pic:pic>
+              </a:graphicData>
+            </a:graphic>
+          </wp:inline>
+        </w:drawing>
+      </w:r>
+    </w:p>
+    <w:p>
+      <w:pPr>
+        <w:rPr>
+          <w:lang w:bidi="ne-NP"/>
+        </w:rPr>
+      </w:pPr>
+      <w:r>
+        <w:rPr>
+          <w:lang w:bidi="ne-NP"/>
+        </w:rPr>
+        <w:br w:type="page"/>
+      </w:r>
+    </w:p>
+    <w:p>
+      <w:pPr>
+        <w:pStyle w:val="Heading1"/>
+      </w:pPr>
+      <w:bookmarkStart w:id="219" w:name="_GoBack"/>
+      <w:bookmarkEnd w:id="219"/>
     </w:p>
     <w:p>
       <w:pPr>
@@ -18752,9 +18853,9 @@
           <w:szCs w:val="32"/>
         </w:rPr>
       </w:pPr>
-      <w:bookmarkStart w:id="219" w:name="_Toc104273579"/>
-      <w:bookmarkStart w:id="220" w:name="_Toc104274584"/>
-      <w:bookmarkStart w:id="221" w:name="_Toc107172962"/>
+      <w:bookmarkStart w:id="220" w:name="_Toc104273579"/>
+      <w:bookmarkStart w:id="221" w:name="_Toc104274584"/>
+      <w:bookmarkStart w:id="222" w:name="_Toc107172962"/>
       <w:r>
         <w:rPr>
           <w:rFonts w:ascii="Times New Roman" w:hAnsi="Times New Roman" w:cs="Times New Roman"/>
@@ -18764,9 +18865,9 @@
         </w:rPr>
         <w:t>Conclusion and Learning Outcomes</w:t>
       </w:r>
-      <w:bookmarkEnd w:id="219"/>
       <w:bookmarkEnd w:id="220"/>
       <w:bookmarkEnd w:id="221"/>
+      <w:bookmarkEnd w:id="222"/>
     </w:p>
     <w:p>
       <w:pPr>
@@ -18779,9 +18880,9 @@
           <w:szCs w:val="28"/>
         </w:rPr>
       </w:pPr>
-      <w:bookmarkStart w:id="222" w:name="_Toc104273580"/>
-      <w:bookmarkStart w:id="223" w:name="_Toc104274585"/>
-      <w:bookmarkStart w:id="224" w:name="_Toc107172963"/>
+      <w:bookmarkStart w:id="223" w:name="_Toc104273580"/>
+      <w:bookmarkStart w:id="224" w:name="_Toc104274585"/>
+      <w:bookmarkStart w:id="225" w:name="_Toc107172963"/>
       <w:r>
         <w:rPr>
           <w:rFonts w:ascii="Times New Roman" w:hAnsi="Times New Roman" w:cs="Times New Roman"/>
@@ -18800,9 +18901,9 @@
         </w:rPr>
         <w:t>Conclusion</w:t>
       </w:r>
-      <w:bookmarkEnd w:id="222"/>
       <w:bookmarkEnd w:id="223"/>
       <w:bookmarkEnd w:id="224"/>
+      <w:bookmarkEnd w:id="225"/>
     </w:p>
     <w:p>
       <w:pPr>
@@ -19071,9 +19172,9 @@
           <w:szCs w:val="28"/>
         </w:rPr>
       </w:pPr>
-      <w:bookmarkStart w:id="225" w:name="_Toc104273581"/>
-      <w:bookmarkStart w:id="226" w:name="_Toc104274586"/>
-      <w:bookmarkStart w:id="227" w:name="_Toc107172964"/>
+      <w:bookmarkStart w:id="226" w:name="_Toc104273581"/>
+      <w:bookmarkStart w:id="227" w:name="_Toc104274586"/>
+      <w:bookmarkStart w:id="228" w:name="_Toc107172964"/>
       <w:r>
         <w:rPr>
           <w:rFonts w:ascii="Times New Roman" w:hAnsi="Times New Roman" w:cs="Times New Roman"/>
@@ -19092,9 +19193,9 @@
         </w:rPr>
         <w:t>Learning Outcomes</w:t>
       </w:r>
-      <w:bookmarkEnd w:id="225"/>
       <w:bookmarkEnd w:id="226"/>
       <w:bookmarkEnd w:id="227"/>
+      <w:bookmarkEnd w:id="228"/>
     </w:p>
     <w:p>
       <w:pPr>
@@ -19425,8 +19526,6 @@
       <w:pPr>
         <w:pStyle w:val="Heading2"/>
       </w:pPr>
-      <w:bookmarkStart w:id="228" w:name="_GoBack"/>
-      <w:bookmarkEnd w:id="228"/>
     </w:p>
     <w:sectPr>
       <w:pgSz w:w="11906" w:h="16838" w:code="9"/>
@@ -24631,7 +24730,7 @@
   <w:style w:type="paragraph" w:default="1" w:styleId="Normal">
     <w:name w:val="Normal"/>
     <w:qFormat/>
-    <w:rsid w:val="00B76A47"/>
+    <w:rsid w:val="00397AED"/>
   </w:style>
   <w:style w:type="paragraph" w:styleId="Heading1">
     <w:name w:val="heading 1"/>
@@ -25590,7 +25689,7 @@
 </file>
 
 <file path=customXml/itemProps1.xml><?xml version="1.0" encoding="utf-8"?>
-<ds:datastoreItem xmlns:ds="http://schemas.openxmlformats.org/officeDocument/2006/customXml" ds:itemID="{5E4615DE-2301-4F5A-B1BC-264CA66962E6}">
+<ds:datastoreItem xmlns:ds="http://schemas.openxmlformats.org/officeDocument/2006/customXml" ds:itemID="{B3A88001-E79E-4050-BC74-3B6CA8099206}">
   <ds:schemaRefs>
     <ds:schemaRef ds:uri="http://schemas.openxmlformats.org/officeDocument/2006/bibliography"/>
   </ds:schemaRefs>

</xml_diff>

<commit_message>
Added activity diagram in docs
</commit_message>
<xml_diff>
--- a/Mmc.Documentation/8th-sem_project-1.docxfinal (1).docx
+++ b/Mmc.Documentation/8th-sem_project-1.docxfinal (1).docx
@@ -17281,7 +17281,16 @@
           <w:sz w:val="26"/>
           <w:szCs w:val="26"/>
         </w:rPr>
-        <w:t>ER Diagram</w:t>
+        <w:t>Activity</w:t>
+      </w:r>
+      <w:r>
+        <w:rPr>
+          <w:rFonts w:ascii="Times New Roman" w:hAnsi="Times New Roman" w:cs="Times New Roman"/>
+          <w:color w:val="auto"/>
+          <w:sz w:val="26"/>
+          <w:szCs w:val="26"/>
+        </w:rPr>
+        <w:t xml:space="preserve"> Diagram</w:t>
       </w:r>
       <w:bookmarkEnd w:id="191"/>
       <w:bookmarkEnd w:id="192"/>
@@ -17301,12 +17310,296 @@
       <w:r>
         <w:t xml:space="preserve">                </w:t>
       </w:r>
-      <w:bookmarkStart w:id="194" w:name="_Toc107172953"/>
       <w:r>
         <w:rPr>
           <w:noProof/>
           <w:lang w:bidi="ar-SA"/>
         </w:rPr>
+        <w:drawing>
+          <wp:inline distT="0" distB="0" distL="0" distR="0">
+            <wp:extent cx="4092220" cy="3833446"/>
+            <wp:effectExtent l="0" t="0" r="3810" b="0"/>
+            <wp:docPr id="4" name="Picture 4"/>
+            <wp:cNvGraphicFramePr>
+              <a:graphicFrameLocks xmlns:a="http://schemas.openxmlformats.org/drawingml/2006/main" noChangeAspect="1"/>
+            </wp:cNvGraphicFramePr>
+            <a:graphic xmlns:a="http://schemas.openxmlformats.org/drawingml/2006/main">
+              <a:graphicData uri="http://schemas.openxmlformats.org/drawingml/2006/picture">
+                <pic:pic xmlns:pic="http://schemas.openxmlformats.org/drawingml/2006/picture">
+                  <pic:nvPicPr>
+                    <pic:cNvPr id="4" name="Activity Diagram.jpg"/>
+                    <pic:cNvPicPr/>
+                  </pic:nvPicPr>
+                  <pic:blipFill>
+                    <a:blip r:embed="rId11">
+                      <a:extLst>
+                        <a:ext uri="{28A0092B-C50C-407E-A947-70E740481C1C}">
+                          <a14:useLocalDpi xmlns:a14="http://schemas.microsoft.com/office/drawing/2010/main" val="0"/>
+                        </a:ext>
+                      </a:extLst>
+                    </a:blip>
+                    <a:stretch>
+                      <a:fillRect/>
+                    </a:stretch>
+                  </pic:blipFill>
+                  <pic:spPr>
+                    <a:xfrm>
+                      <a:off x="0" y="0"/>
+                      <a:ext cx="4131276" cy="3870033"/>
+                    </a:xfrm>
+                    <a:prstGeom prst="rect">
+                      <a:avLst/>
+                    </a:prstGeom>
+                  </pic:spPr>
+                </pic:pic>
+              </a:graphicData>
+            </a:graphic>
+          </wp:inline>
+        </w:drawing>
+      </w:r>
+    </w:p>
+    <w:p>
+      <w:pPr>
+        <w:pStyle w:val="Caption"/>
+        <w:rPr>
+          <w:rFonts w:ascii="Times New Roman" w:hAnsi="Times New Roman" w:cs="Times New Roman"/>
+          <w:i w:val="0"/>
+          <w:color w:val="auto"/>
+          <w:sz w:val="24"/>
+          <w:szCs w:val="24"/>
+        </w:rPr>
+      </w:pPr>
+    </w:p>
+    <w:p>
+      <w:pPr>
+        <w:pStyle w:val="Caption"/>
+        <w:rPr>
+          <w:rFonts w:ascii="Times New Roman" w:hAnsi="Times New Roman" w:cs="Times New Roman"/>
+          <w:i w:val="0"/>
+          <w:color w:val="auto"/>
+          <w:sz w:val="24"/>
+          <w:szCs w:val="24"/>
+        </w:rPr>
+      </w:pPr>
+      <w:r>
+        <w:rPr>
+          <w:rFonts w:ascii="Times New Roman" w:hAnsi="Times New Roman" w:cs="Times New Roman"/>
+          <w:i w:val="0"/>
+          <w:color w:val="auto"/>
+          <w:sz w:val="24"/>
+          <w:szCs w:val="24"/>
+        </w:rPr>
+        <w:t xml:space="preserve">   </w:t>
+      </w:r>
+      <w:r>
+        <w:rPr>
+          <w:rFonts w:ascii="Times New Roman" w:hAnsi="Times New Roman" w:cs="Times New Roman"/>
+          <w:i w:val="0"/>
+          <w:color w:val="auto"/>
+          <w:sz w:val="24"/>
+          <w:szCs w:val="24"/>
+        </w:rPr>
+        <w:t xml:space="preserve">    </w:t>
+      </w:r>
+      <w:r>
+        <w:rPr>
+          <w:rFonts w:ascii="Times New Roman" w:hAnsi="Times New Roman" w:cs="Times New Roman"/>
+          <w:i w:val="0"/>
+          <w:color w:val="auto"/>
+          <w:sz w:val="24"/>
+          <w:szCs w:val="24"/>
+        </w:rPr>
+        <w:t xml:space="preserve"> </w:t>
+      </w:r>
+      <w:bookmarkStart w:id="194" w:name="_Toc107172027"/>
+      <w:r>
+        <w:rPr>
+          <w:rFonts w:ascii="Times New Roman" w:hAnsi="Times New Roman" w:cs="Times New Roman"/>
+          <w:i w:val="0"/>
+          <w:color w:val="auto"/>
+          <w:sz w:val="24"/>
+          <w:szCs w:val="24"/>
+        </w:rPr>
+        <w:t xml:space="preserve">Figure </w:t>
+      </w:r>
+      <w:r>
+        <w:rPr>
+          <w:rFonts w:ascii="Times New Roman" w:hAnsi="Times New Roman" w:cs="Times New Roman"/>
+          <w:i w:val="0"/>
+          <w:color w:val="auto"/>
+          <w:sz w:val="24"/>
+          <w:szCs w:val="24"/>
+        </w:rPr>
+        <w:fldChar w:fldCharType="begin"/>
+      </w:r>
+      <w:r>
+        <w:rPr>
+          <w:rFonts w:ascii="Times New Roman" w:hAnsi="Times New Roman" w:cs="Times New Roman"/>
+          <w:i w:val="0"/>
+          <w:color w:val="auto"/>
+          <w:sz w:val="24"/>
+          <w:szCs w:val="24"/>
+        </w:rPr>
+        <w:instrText xml:space="preserve"> SEQ Figure \* ARABIC </w:instrText>
+      </w:r>
+      <w:r>
+        <w:rPr>
+          <w:rFonts w:ascii="Times New Roman" w:hAnsi="Times New Roman" w:cs="Times New Roman"/>
+          <w:i w:val="0"/>
+          <w:color w:val="auto"/>
+          <w:sz w:val="24"/>
+          <w:szCs w:val="24"/>
+        </w:rPr>
+        <w:fldChar w:fldCharType="separate"/>
+      </w:r>
+      <w:r>
+        <w:rPr>
+          <w:rFonts w:ascii="Times New Roman" w:hAnsi="Times New Roman" w:cs="Times New Roman"/>
+          <w:i w:val="0"/>
+          <w:noProof/>
+          <w:color w:val="auto"/>
+          <w:sz w:val="24"/>
+          <w:szCs w:val="24"/>
+        </w:rPr>
+        <w:t>2</w:t>
+      </w:r>
+      <w:r>
+        <w:rPr>
+          <w:rFonts w:ascii="Times New Roman" w:hAnsi="Times New Roman" w:cs="Times New Roman"/>
+          <w:i w:val="0"/>
+          <w:color w:val="auto"/>
+          <w:sz w:val="24"/>
+          <w:szCs w:val="24"/>
+        </w:rPr>
+        <w:fldChar w:fldCharType="end"/>
+      </w:r>
+      <w:r>
+        <w:rPr>
+          <w:rFonts w:ascii="Times New Roman" w:hAnsi="Times New Roman" w:cs="Times New Roman"/>
+          <w:i w:val="0"/>
+          <w:color w:val="auto"/>
+          <w:sz w:val="24"/>
+          <w:szCs w:val="24"/>
+        </w:rPr>
+        <w:t xml:space="preserve"> </w:t>
+      </w:r>
+      <w:r>
+        <w:rPr>
+          <w:rFonts w:ascii="Times New Roman" w:hAnsi="Times New Roman" w:cs="Times New Roman"/>
+          <w:i w:val="0"/>
+          <w:color w:val="auto"/>
+          <w:sz w:val="24"/>
+          <w:szCs w:val="24"/>
+        </w:rPr>
+        <w:t>ER Diagram of MMC Blog and Notice System</w:t>
+      </w:r>
+      <w:bookmarkEnd w:id="194"/>
+    </w:p>
+    <w:p>
+      <w:pPr>
+        <w:pStyle w:val="Caption"/>
+        <w:rPr>
+          <w:rFonts w:ascii="Times New Roman" w:hAnsi="Times New Roman" w:cs="Times New Roman"/>
+          <w:b/>
+          <w:color w:val="auto"/>
+          <w:sz w:val="24"/>
+          <w:szCs w:val="24"/>
+        </w:rPr>
+      </w:pPr>
+      <w:r>
+        <w:rPr>
+          <w:rFonts w:ascii="Times New Roman" w:hAnsi="Times New Roman" w:cs="Times New Roman"/>
+          <w:b/>
+          <w:color w:val="auto"/>
+          <w:sz w:val="24"/>
+          <w:szCs w:val="24"/>
+        </w:rPr>
+        <w:lastRenderedPageBreak/>
+        <w:t xml:space="preserve">                           </w:t>
+      </w:r>
+      <w:r>
+        <w:rPr>
+          <w:rFonts w:ascii="Times New Roman" w:hAnsi="Times New Roman" w:cs="Times New Roman"/>
+          <w:b/>
+          <w:color w:val="auto"/>
+          <w:sz w:val="24"/>
+          <w:szCs w:val="24"/>
+        </w:rPr>
+        <w:t xml:space="preserve">    </w:t>
+      </w:r>
+    </w:p>
+    <w:p>
+      <w:pPr>
+        <w:pStyle w:val="Caption"/>
+        <w:rPr>
+          <w:color w:val="000000" w:themeColor="text1"/>
+        </w:rPr>
+      </w:pPr>
+      <w:r>
+        <w:t xml:space="preserve">                  </w:t>
+      </w:r>
+      <w:r>
+        <w:t xml:space="preserve">                               </w:t>
+      </w:r>
+    </w:p>
+    <w:p/>
+    <w:p>
+      <w:pPr>
+        <w:pStyle w:val="Heading3"/>
+        <w:rPr>
+          <w:rFonts w:ascii="Times New Roman" w:hAnsi="Times New Roman" w:cs="Times New Roman"/>
+          <w:color w:val="auto"/>
+          <w:sz w:val="26"/>
+          <w:szCs w:val="26"/>
+        </w:rPr>
+      </w:pPr>
+      <w:r>
+        <w:t xml:space="preserve">      </w:t>
+      </w:r>
+      <w:bookmarkStart w:id="195" w:name="_Toc104273573"/>
+      <w:bookmarkStart w:id="196" w:name="_Toc104274578"/>
+      <w:bookmarkStart w:id="197" w:name="_Toc107172954"/>
+      <w:r>
+        <w:rPr>
+          <w:rFonts w:ascii="Times New Roman" w:hAnsi="Times New Roman" w:cs="Times New Roman"/>
+          <w:color w:val="auto"/>
+          <w:sz w:val="26"/>
+          <w:szCs w:val="26"/>
+        </w:rPr>
+        <w:t>3.2.2</w:t>
+      </w:r>
+      <w:r>
+        <w:rPr>
+          <w:rFonts w:ascii="Times New Roman" w:hAnsi="Times New Roman" w:cs="Times New Roman"/>
+          <w:color w:val="auto"/>
+          <w:sz w:val="26"/>
+          <w:szCs w:val="26"/>
+        </w:rPr>
+        <w:t xml:space="preserve"> </w:t>
+      </w:r>
+      <w:r>
+        <w:rPr>
+          <w:rFonts w:ascii="Times New Roman" w:hAnsi="Times New Roman" w:cs="Times New Roman"/>
+          <w:color w:val="auto"/>
+          <w:sz w:val="26"/>
+          <w:szCs w:val="26"/>
+        </w:rPr>
+        <w:t>Component Diagram</w:t>
+      </w:r>
+      <w:bookmarkEnd w:id="195"/>
+      <w:bookmarkEnd w:id="196"/>
+      <w:bookmarkEnd w:id="197"/>
+    </w:p>
+    <w:p>
+      <w:pPr>
+        <w:pStyle w:val="Heading2"/>
+      </w:pPr>
+    </w:p>
+    <w:p>
+      <w:pPr>
+        <w:keepNext/>
+      </w:pPr>
+      <w:r>
         <w:pict>
           <v:shapetype id="_x0000_t75" coordsize="21600,21600" o:spt="75" o:preferrelative="t" path="m@4@5l@4@11@9@11@9@5xe" filled="f" stroked="f">
             <v:stroke joinstyle="miter"/>
@@ -17327,256 +17620,6 @@
             <v:path o:extrusionok="f" gradientshapeok="t" o:connecttype="rect"/>
             <o:lock v:ext="edit" aspectratio="t"/>
           </v:shapetype>
-          <v:shape id="_x0000_i1025" type="#_x0000_t75" style="width:409.85pt;height:216.9pt">
-            <v:imagedata r:id="rId11" o:title="ER Diagram I"/>
-          </v:shape>
-        </w:pict>
-      </w:r>
-      <w:bookmarkEnd w:id="194"/>
-    </w:p>
-    <w:p>
-      <w:pPr>
-        <w:pStyle w:val="Caption"/>
-        <w:rPr>
-          <w:rFonts w:ascii="Times New Roman" w:hAnsi="Times New Roman" w:cs="Times New Roman"/>
-          <w:i w:val="0"/>
-          <w:color w:val="auto"/>
-          <w:sz w:val="24"/>
-          <w:szCs w:val="24"/>
-        </w:rPr>
-      </w:pPr>
-    </w:p>
-    <w:p>
-      <w:pPr>
-        <w:pStyle w:val="Caption"/>
-        <w:rPr>
-          <w:rFonts w:ascii="Times New Roman" w:hAnsi="Times New Roman" w:cs="Times New Roman"/>
-          <w:i w:val="0"/>
-          <w:color w:val="auto"/>
-          <w:sz w:val="24"/>
-          <w:szCs w:val="24"/>
-        </w:rPr>
-      </w:pPr>
-      <w:r>
-        <w:rPr>
-          <w:rFonts w:ascii="Times New Roman" w:hAnsi="Times New Roman" w:cs="Times New Roman"/>
-          <w:i w:val="0"/>
-          <w:color w:val="auto"/>
-          <w:sz w:val="24"/>
-          <w:szCs w:val="24"/>
-        </w:rPr>
-        <w:t xml:space="preserve">   </w:t>
-      </w:r>
-      <w:r>
-        <w:rPr>
-          <w:rFonts w:ascii="Times New Roman" w:hAnsi="Times New Roman" w:cs="Times New Roman"/>
-          <w:i w:val="0"/>
-          <w:color w:val="auto"/>
-          <w:sz w:val="24"/>
-          <w:szCs w:val="24"/>
-        </w:rPr>
-        <w:t xml:space="preserve">    </w:t>
-      </w:r>
-      <w:r>
-        <w:rPr>
-          <w:rFonts w:ascii="Times New Roman" w:hAnsi="Times New Roman" w:cs="Times New Roman"/>
-          <w:i w:val="0"/>
-          <w:color w:val="auto"/>
-          <w:sz w:val="24"/>
-          <w:szCs w:val="24"/>
-        </w:rPr>
-        <w:t xml:space="preserve"> </w:t>
-      </w:r>
-      <w:bookmarkStart w:id="195" w:name="_Toc107172027"/>
-      <w:r>
-        <w:rPr>
-          <w:rFonts w:ascii="Times New Roman" w:hAnsi="Times New Roman" w:cs="Times New Roman"/>
-          <w:i w:val="0"/>
-          <w:color w:val="auto"/>
-          <w:sz w:val="24"/>
-          <w:szCs w:val="24"/>
-        </w:rPr>
-        <w:t xml:space="preserve">Figure </w:t>
-      </w:r>
-      <w:r>
-        <w:rPr>
-          <w:rFonts w:ascii="Times New Roman" w:hAnsi="Times New Roman" w:cs="Times New Roman"/>
-          <w:i w:val="0"/>
-          <w:color w:val="auto"/>
-          <w:sz w:val="24"/>
-          <w:szCs w:val="24"/>
-        </w:rPr>
-        <w:fldChar w:fldCharType="begin"/>
-      </w:r>
-      <w:r>
-        <w:rPr>
-          <w:rFonts w:ascii="Times New Roman" w:hAnsi="Times New Roman" w:cs="Times New Roman"/>
-          <w:i w:val="0"/>
-          <w:color w:val="auto"/>
-          <w:sz w:val="24"/>
-          <w:szCs w:val="24"/>
-        </w:rPr>
-        <w:instrText xml:space="preserve"> SEQ Figure \* ARABIC </w:instrText>
-      </w:r>
-      <w:r>
-        <w:rPr>
-          <w:rFonts w:ascii="Times New Roman" w:hAnsi="Times New Roman" w:cs="Times New Roman"/>
-          <w:i w:val="0"/>
-          <w:color w:val="auto"/>
-          <w:sz w:val="24"/>
-          <w:szCs w:val="24"/>
-        </w:rPr>
-        <w:fldChar w:fldCharType="separate"/>
-      </w:r>
-      <w:r>
-        <w:rPr>
-          <w:rFonts w:ascii="Times New Roman" w:hAnsi="Times New Roman" w:cs="Times New Roman"/>
-          <w:i w:val="0"/>
-          <w:noProof/>
-          <w:color w:val="auto"/>
-          <w:sz w:val="24"/>
-          <w:szCs w:val="24"/>
-        </w:rPr>
-        <w:t>2</w:t>
-      </w:r>
-      <w:r>
-        <w:rPr>
-          <w:rFonts w:ascii="Times New Roman" w:hAnsi="Times New Roman" w:cs="Times New Roman"/>
-          <w:i w:val="0"/>
-          <w:color w:val="auto"/>
-          <w:sz w:val="24"/>
-          <w:szCs w:val="24"/>
-        </w:rPr>
-        <w:fldChar w:fldCharType="end"/>
-      </w:r>
-      <w:r>
-        <w:rPr>
-          <w:rFonts w:ascii="Times New Roman" w:hAnsi="Times New Roman" w:cs="Times New Roman"/>
-          <w:i w:val="0"/>
-          <w:color w:val="auto"/>
-          <w:sz w:val="24"/>
-          <w:szCs w:val="24"/>
-        </w:rPr>
-        <w:t xml:space="preserve"> </w:t>
-      </w:r>
-      <w:r>
-        <w:rPr>
-          <w:rFonts w:ascii="Times New Roman" w:hAnsi="Times New Roman" w:cs="Times New Roman"/>
-          <w:i w:val="0"/>
-          <w:color w:val="auto"/>
-          <w:sz w:val="24"/>
-          <w:szCs w:val="24"/>
-        </w:rPr>
-        <w:t>ER Diagram of MMC Blog and Notice System</w:t>
-      </w:r>
-      <w:bookmarkEnd w:id="195"/>
-    </w:p>
-    <w:p>
-      <w:pPr>
-        <w:pStyle w:val="Caption"/>
-        <w:rPr>
-          <w:rFonts w:ascii="Times New Roman" w:hAnsi="Times New Roman" w:cs="Times New Roman"/>
-          <w:b/>
-          <w:color w:val="auto"/>
-          <w:sz w:val="24"/>
-          <w:szCs w:val="24"/>
-        </w:rPr>
-      </w:pPr>
-      <w:r>
-        <w:rPr>
-          <w:rFonts w:ascii="Times New Roman" w:hAnsi="Times New Roman" w:cs="Times New Roman"/>
-          <w:b/>
-          <w:color w:val="auto"/>
-          <w:sz w:val="24"/>
-          <w:szCs w:val="24"/>
-        </w:rPr>
-        <w:t xml:space="preserve">                           </w:t>
-      </w:r>
-      <w:r>
-        <w:rPr>
-          <w:rFonts w:ascii="Times New Roman" w:hAnsi="Times New Roman" w:cs="Times New Roman"/>
-          <w:b/>
-          <w:color w:val="auto"/>
-          <w:sz w:val="24"/>
-          <w:szCs w:val="24"/>
-        </w:rPr>
-        <w:t xml:space="preserve">    </w:t>
-      </w:r>
-    </w:p>
-    <w:p>
-      <w:pPr>
-        <w:pStyle w:val="Caption"/>
-        <w:rPr>
-          <w:color w:val="000000" w:themeColor="text1"/>
-        </w:rPr>
-      </w:pPr>
-      <w:r>
-        <w:t xml:space="preserve">                  </w:t>
-      </w:r>
-      <w:r>
-        <w:t xml:space="preserve">                               </w:t>
-      </w:r>
-    </w:p>
-    <w:p/>
-    <w:p>
-      <w:pPr>
-        <w:pStyle w:val="Heading3"/>
-        <w:rPr>
-          <w:rFonts w:ascii="Times New Roman" w:hAnsi="Times New Roman" w:cs="Times New Roman"/>
-          <w:color w:val="auto"/>
-          <w:sz w:val="26"/>
-          <w:szCs w:val="26"/>
-        </w:rPr>
-      </w:pPr>
-      <w:r>
-        <w:lastRenderedPageBreak/>
-        <w:t xml:space="preserve">      </w:t>
-      </w:r>
-      <w:bookmarkStart w:id="196" w:name="_Toc104273573"/>
-      <w:bookmarkStart w:id="197" w:name="_Toc104274578"/>
-      <w:bookmarkStart w:id="198" w:name="_Toc107172954"/>
-      <w:r>
-        <w:rPr>
-          <w:rFonts w:ascii="Times New Roman" w:hAnsi="Times New Roman" w:cs="Times New Roman"/>
-          <w:color w:val="auto"/>
-          <w:sz w:val="26"/>
-          <w:szCs w:val="26"/>
-        </w:rPr>
-        <w:t>3.2.2</w:t>
-      </w:r>
-      <w:r>
-        <w:rPr>
-          <w:rFonts w:ascii="Times New Roman" w:hAnsi="Times New Roman" w:cs="Times New Roman"/>
-          <w:color w:val="auto"/>
-          <w:sz w:val="26"/>
-          <w:szCs w:val="26"/>
-        </w:rPr>
-        <w:t xml:space="preserve"> </w:t>
-      </w:r>
-      <w:r>
-        <w:rPr>
-          <w:rFonts w:ascii="Times New Roman" w:hAnsi="Times New Roman" w:cs="Times New Roman"/>
-          <w:color w:val="auto"/>
-          <w:sz w:val="26"/>
-          <w:szCs w:val="26"/>
-        </w:rPr>
-        <w:t>Component Diagram</w:t>
-      </w:r>
-      <w:bookmarkEnd w:id="196"/>
-      <w:bookmarkEnd w:id="197"/>
-      <w:bookmarkEnd w:id="198"/>
-    </w:p>
-    <w:p>
-      <w:pPr>
-        <w:pStyle w:val="Heading2"/>
-      </w:pPr>
-    </w:p>
-    <w:p>
-      <w:pPr>
-        <w:keepNext/>
-      </w:pPr>
-      <w:r>
-        <w:pict>
           <v:shape id="_x0000_i1026" type="#_x0000_t75" style="width:507.7pt;height:234pt">
             <v:imagedata r:id="rId12" o:title="Component"/>
           </v:shape>
@@ -17624,7 +17667,7 @@
         </w:rPr>
         <w:t xml:space="preserve">  </w:t>
       </w:r>
-      <w:bookmarkStart w:id="199" w:name="_Toc107172028"/>
+      <w:bookmarkStart w:id="198" w:name="_Toc107172028"/>
       <w:r>
         <w:rPr>
           <w:rFonts w:ascii="Times New Roman" w:hAnsi="Times New Roman" w:cs="Times New Roman"/>
@@ -17696,7 +17739,7 @@
         </w:rPr>
         <w:t xml:space="preserve"> Component Diagram of MMC Blog and Notice System</w:t>
       </w:r>
-      <w:bookmarkEnd w:id="199"/>
+      <w:bookmarkEnd w:id="198"/>
     </w:p>
     <w:p/>
     <w:p>
@@ -17709,9 +17752,9 @@
           <w:szCs w:val="26"/>
         </w:rPr>
       </w:pPr>
-      <w:bookmarkStart w:id="200" w:name="_Toc104273574"/>
-      <w:bookmarkStart w:id="201" w:name="_Toc104274579"/>
-      <w:bookmarkStart w:id="202" w:name="_Toc107172955"/>
+      <w:bookmarkStart w:id="199" w:name="_Toc104273574"/>
+      <w:bookmarkStart w:id="200" w:name="_Toc104274579"/>
+      <w:bookmarkStart w:id="201" w:name="_Toc107172955"/>
       <w:r>
         <w:rPr>
           <w:rFonts w:ascii="Times New Roman" w:hAnsi="Times New Roman" w:cs="Times New Roman"/>
@@ -17739,17 +17782,17 @@
         </w:rPr>
         <w:t>Deployment Diagram</w:t>
       </w:r>
+      <w:bookmarkEnd w:id="199"/>
       <w:bookmarkEnd w:id="200"/>
       <w:bookmarkEnd w:id="201"/>
-      <w:bookmarkEnd w:id="202"/>
     </w:p>
     <w:p>
       <w:pPr>
         <w:pStyle w:val="Heading3"/>
       </w:pPr>
-      <w:bookmarkStart w:id="203" w:name="_Toc104273575"/>
-      <w:bookmarkStart w:id="204" w:name="_Toc104274580"/>
-      <w:bookmarkStart w:id="205" w:name="_Toc107172956"/>
+      <w:bookmarkStart w:id="202" w:name="_Toc104273575"/>
+      <w:bookmarkStart w:id="203" w:name="_Toc104274580"/>
+      <w:bookmarkStart w:id="204" w:name="_Toc107172956"/>
       <w:r>
         <w:rPr>
           <w:noProof/>
@@ -17804,9 +17847,9 @@
           </wp:inline>
         </w:drawing>
       </w:r>
+      <w:bookmarkEnd w:id="202"/>
       <w:bookmarkEnd w:id="203"/>
       <w:bookmarkEnd w:id="204"/>
-      <w:bookmarkEnd w:id="205"/>
     </w:p>
     <w:p>
       <w:pPr>
@@ -17839,9 +17882,10 @@
           <w:sz w:val="24"/>
           <w:szCs w:val="24"/>
         </w:rPr>
+        <w:lastRenderedPageBreak/>
         <w:t xml:space="preserve">        </w:t>
       </w:r>
-      <w:bookmarkStart w:id="206" w:name="_Toc107172029"/>
+      <w:bookmarkStart w:id="205" w:name="_Toc107172029"/>
       <w:r>
         <w:rPr>
           <w:rFonts w:ascii="Times New Roman" w:hAnsi="Times New Roman" w:cs="Times New Roman"/>
@@ -17913,7 +17957,7 @@
         </w:rPr>
         <w:t xml:space="preserve"> Deployment Diagram of MMC Blog and Notice System</w:t>
       </w:r>
-      <w:bookmarkEnd w:id="206"/>
+      <w:bookmarkEnd w:id="205"/>
     </w:p>
     <w:p>
       <w:pPr>
@@ -17953,9 +17997,9 @@
         </w:rPr>
         <w:t xml:space="preserve">      </w:t>
       </w:r>
-      <w:bookmarkStart w:id="207" w:name="_Toc104273576"/>
-      <w:bookmarkStart w:id="208" w:name="_Toc104274581"/>
-      <w:bookmarkStart w:id="209" w:name="_Toc107172957"/>
+      <w:bookmarkStart w:id="206" w:name="_Toc104273576"/>
+      <w:bookmarkStart w:id="207" w:name="_Toc104274581"/>
+      <w:bookmarkStart w:id="208" w:name="_Toc107172957"/>
       <w:r>
         <w:rPr>
           <w:rFonts w:ascii="Times New Roman" w:hAnsi="Times New Roman" w:cs="Times New Roman"/>
@@ -17983,9 +18027,9 @@
         </w:rPr>
         <w:t>Class Diagram</w:t>
       </w:r>
+      <w:bookmarkEnd w:id="206"/>
       <w:bookmarkEnd w:id="207"/>
       <w:bookmarkEnd w:id="208"/>
-      <w:bookmarkEnd w:id="209"/>
     </w:p>
     <w:p>
       <w:pPr>
@@ -17998,6 +18042,7 @@
       <w:pPr>
         <w:keepNext/>
       </w:pPr>
+      <w:bookmarkStart w:id="209" w:name="_GoBack"/>
       <w:r>
         <w:rPr>
           <w:noProof/>
@@ -18050,6 +18095,7 @@
           </wp:inline>
         </w:drawing>
       </w:r>
+      <w:bookmarkEnd w:id="209"/>
     </w:p>
     <w:p>
       <w:pPr>
@@ -18271,10 +18317,6 @@
         <w:t xml:space="preserve">. We are using eager learner classification algorithm for studying the classes and objects of our project. This algorithm is based on a training dataset before receiving a test dataset. The algorithm is executed while submitting the comment. When someone try to comment down anything. At that time our algorithm checks whether that comment is appropriate or not. </w:t>
       </w:r>
     </w:p>
-    <w:p/>
-    <w:p/>
-    <w:p/>
-    <w:p/>
     <w:p>
       <w:pPr>
         <w:pStyle w:val="Heading1"/>
@@ -18295,6 +18337,7 @@
           <w:sz w:val="32"/>
           <w:szCs w:val="32"/>
         </w:rPr>
+        <w:lastRenderedPageBreak/>
         <w:t>Implementation and Testing</w:t>
       </w:r>
       <w:bookmarkEnd w:id="212"/>
@@ -18674,51 +18717,24 @@
     </w:p>
     <w:p>
       <w:pPr>
-        <w:spacing w:line="360" w:lineRule="auto"/>
-        <w:jc w:val="both"/>
-        <w:rPr>
-          <w:rFonts w:ascii="Times New Roman" w:hAnsi="Times New Roman" w:cs="Times New Roman"/>
-          <w:sz w:val="24"/>
-          <w:szCs w:val="24"/>
-          <w:lang w:bidi="ne-NP"/>
-        </w:rPr>
-      </w:pPr>
-    </w:p>
-    <w:p>
-      <w:pPr>
-        <w:spacing w:line="360" w:lineRule="auto"/>
-        <w:jc w:val="both"/>
-        <w:rPr>
-          <w:rFonts w:ascii="Times New Roman" w:hAnsi="Times New Roman" w:cs="Times New Roman"/>
-          <w:sz w:val="24"/>
-          <w:szCs w:val="24"/>
-          <w:lang w:bidi="ne-NP"/>
-        </w:rPr>
-      </w:pPr>
-    </w:p>
-    <w:p>
-      <w:pPr>
-        <w:spacing w:line="360" w:lineRule="auto"/>
-        <w:jc w:val="both"/>
-        <w:rPr>
-          <w:rFonts w:ascii="Times New Roman" w:hAnsi="Times New Roman" w:cs="Times New Roman"/>
-          <w:sz w:val="24"/>
-          <w:szCs w:val="24"/>
-          <w:lang w:bidi="ne-NP"/>
-        </w:rPr>
-      </w:pPr>
-    </w:p>
-    <w:p>
-      <w:pPr>
-        <w:spacing w:line="360" w:lineRule="auto"/>
-        <w:jc w:val="both"/>
-        <w:rPr>
-          <w:rFonts w:ascii="Times New Roman" w:hAnsi="Times New Roman" w:cs="Times New Roman"/>
-          <w:sz w:val="24"/>
-          <w:szCs w:val="24"/>
-          <w:lang w:bidi="ne-NP"/>
-        </w:rPr>
-      </w:pPr>
+        <w:rPr>
+          <w:rFonts w:ascii="Times New Roman" w:eastAsiaTheme="majorEastAsia" w:hAnsi="Times New Roman" w:cs="Times New Roman"/>
+          <w:b/>
+          <w:bCs/>
+          <w:sz w:val="28"/>
+          <w:szCs w:val="28"/>
+          <w:lang w:bidi="ne-NP"/>
+        </w:rPr>
+      </w:pPr>
+      <w:bookmarkStart w:id="218" w:name="_Toc107172961"/>
+      <w:r>
+        <w:rPr>
+          <w:rFonts w:ascii="Times New Roman" w:hAnsi="Times New Roman" w:cs="Times New Roman"/>
+          <w:sz w:val="28"/>
+          <w:szCs w:val="28"/>
+        </w:rPr>
+        <w:br w:type="page"/>
+      </w:r>
     </w:p>
     <w:p>
       <w:pPr>
@@ -18730,7 +18746,6 @@
           <w:szCs w:val="28"/>
         </w:rPr>
       </w:pPr>
-      <w:bookmarkStart w:id="218" w:name="_Toc107172961"/>
       <w:r>
         <w:rPr>
           <w:rFonts w:ascii="Times New Roman" w:hAnsi="Times New Roman" w:cs="Times New Roman"/>
@@ -18783,7 +18798,7 @@
       </w:pPr>
       <w:r>
         <w:rPr>
-          <w:lang w:bidi="ne-NP"/>
+          <w:noProof/>
         </w:rPr>
         <w:drawing>
           <wp:inline distT="0" distB="0" distL="0" distR="0" wp14:anchorId="1ADC1DD9" wp14:editId="1EA1A52B">
@@ -18839,8 +18854,6 @@
       <w:pPr>
         <w:pStyle w:val="Heading1"/>
       </w:pPr>
-      <w:bookmarkStart w:id="219" w:name="_GoBack"/>
-      <w:bookmarkEnd w:id="219"/>
     </w:p>
     <w:p>
       <w:pPr>
@@ -18853,9 +18866,9 @@
           <w:szCs w:val="32"/>
         </w:rPr>
       </w:pPr>
-      <w:bookmarkStart w:id="220" w:name="_Toc104273579"/>
-      <w:bookmarkStart w:id="221" w:name="_Toc104274584"/>
-      <w:bookmarkStart w:id="222" w:name="_Toc107172962"/>
+      <w:bookmarkStart w:id="219" w:name="_Toc104273579"/>
+      <w:bookmarkStart w:id="220" w:name="_Toc104274584"/>
+      <w:bookmarkStart w:id="221" w:name="_Toc107172962"/>
       <w:r>
         <w:rPr>
           <w:rFonts w:ascii="Times New Roman" w:hAnsi="Times New Roman" w:cs="Times New Roman"/>
@@ -18865,9 +18878,9 @@
         </w:rPr>
         <w:t>Conclusion and Learning Outcomes</w:t>
       </w:r>
+      <w:bookmarkEnd w:id="219"/>
       <w:bookmarkEnd w:id="220"/>
       <w:bookmarkEnd w:id="221"/>
-      <w:bookmarkEnd w:id="222"/>
     </w:p>
     <w:p>
       <w:pPr>
@@ -18880,9 +18893,9 @@
           <w:szCs w:val="28"/>
         </w:rPr>
       </w:pPr>
-      <w:bookmarkStart w:id="223" w:name="_Toc104273580"/>
-      <w:bookmarkStart w:id="224" w:name="_Toc104274585"/>
-      <w:bookmarkStart w:id="225" w:name="_Toc107172963"/>
+      <w:bookmarkStart w:id="222" w:name="_Toc104273580"/>
+      <w:bookmarkStart w:id="223" w:name="_Toc104274585"/>
+      <w:bookmarkStart w:id="224" w:name="_Toc107172963"/>
       <w:r>
         <w:rPr>
           <w:rFonts w:ascii="Times New Roman" w:hAnsi="Times New Roman" w:cs="Times New Roman"/>
@@ -18901,9 +18914,9 @@
         </w:rPr>
         <w:t>Conclusion</w:t>
       </w:r>
+      <w:bookmarkEnd w:id="222"/>
       <w:bookmarkEnd w:id="223"/>
       <w:bookmarkEnd w:id="224"/>
-      <w:bookmarkEnd w:id="225"/>
     </w:p>
     <w:p>
       <w:pPr>
@@ -19172,9 +19185,9 @@
           <w:szCs w:val="28"/>
         </w:rPr>
       </w:pPr>
-      <w:bookmarkStart w:id="226" w:name="_Toc104273581"/>
-      <w:bookmarkStart w:id="227" w:name="_Toc104274586"/>
-      <w:bookmarkStart w:id="228" w:name="_Toc107172964"/>
+      <w:bookmarkStart w:id="225" w:name="_Toc104273581"/>
+      <w:bookmarkStart w:id="226" w:name="_Toc104274586"/>
+      <w:bookmarkStart w:id="227" w:name="_Toc107172964"/>
       <w:r>
         <w:rPr>
           <w:rFonts w:ascii="Times New Roman" w:hAnsi="Times New Roman" w:cs="Times New Roman"/>
@@ -19193,9 +19206,9 @@
         </w:rPr>
         <w:t>Learning Outcomes</w:t>
       </w:r>
+      <w:bookmarkEnd w:id="225"/>
       <w:bookmarkEnd w:id="226"/>
       <w:bookmarkEnd w:id="227"/>
-      <w:bookmarkEnd w:id="228"/>
     </w:p>
     <w:p>
       <w:pPr>
@@ -25684,12 +25697,32 @@
 </a:theme>
 </file>
 
+<file path=word/webextensions/taskpanes.xml><?xml version="1.0" encoding="utf-8"?>
+<wetp:taskpanes xmlns:wetp="http://schemas.microsoft.com/office/webextensions/taskpanes/2010/11">
+  <wetp:taskpane dockstate="right" visibility="1" width="437" row="0">
+    <wetp:webextensionref xmlns:r="http://schemas.openxmlformats.org/officeDocument/2006/relationships" r:id="rId1"/>
+  </wetp:taskpane>
+</wetp:taskpanes>
+</file>
+
+<file path=word/webextensions/webextension1.xml><?xml version="1.0" encoding="utf-8"?>
+<we:webextension xmlns:we="http://schemas.microsoft.com/office/webextensions/webextension/2010/11" id="{410197EA-75CF-44CF-BC9A-9CF38F4208E9}">
+  <we:reference id="wa200000113" version="1.0.0.0" store="en-US" storeType="OMEX"/>
+  <we:alternateReferences>
+    <we:reference id="WA200000113" version="1.0.0.0" store="WA200000113" storeType="OMEX"/>
+  </we:alternateReferences>
+  <we:properties/>
+  <we:bindings/>
+  <we:snapshot xmlns:r="http://schemas.openxmlformats.org/officeDocument/2006/relationships"/>
+</we:webextension>
+</file>
+
 <file path=customXml/item1.xml><?xml version="1.0" encoding="utf-8"?>
 <b:Sources xmlns:b="http://schemas.openxmlformats.org/officeDocument/2006/bibliography" xmlns="http://schemas.openxmlformats.org/officeDocument/2006/bibliography" SelectedStyle="\APASixthEditionOfficeOnline.xsl" StyleName="APA" Version="6"/>
 </file>
 
 <file path=customXml/itemProps1.xml><?xml version="1.0" encoding="utf-8"?>
-<ds:datastoreItem xmlns:ds="http://schemas.openxmlformats.org/officeDocument/2006/customXml" ds:itemID="{B3A88001-E79E-4050-BC74-3B6CA8099206}">
+<ds:datastoreItem xmlns:ds="http://schemas.openxmlformats.org/officeDocument/2006/customXml" ds:itemID="{1CB8E347-CDC2-4FE4-9729-97186F008A90}">
   <ds:schemaRefs>
     <ds:schemaRef ds:uri="http://schemas.openxmlformats.org/officeDocument/2006/bibliography"/>
   </ds:schemaRefs>

</xml_diff>